<commit_message>
Updated from local check
</commit_message>
<xml_diff>
--- a/Project_Report.docx
+++ b/Project_Report.docx
@@ -1,6 +1,6 @@
 
 <file path=word/document.xml><?xml version="1.0" encoding="utf-8"?>
-<w:document xmlns:cx="http://schemas.microsoft.com/office/drawing/2014/chartex" xmlns:cx1="http://schemas.microsoft.com/office/drawing/2015/9/8/chartex" xmlns:cx2="http://schemas.microsoft.com/office/drawing/2015/10/21/chartex" xmlns:cx3="http://schemas.microsoft.com/office/drawing/2016/5/9/chartex" xmlns:cx4="http://schemas.microsoft.com/office/drawing/2016/5/10/chartex" xmlns:cx5="http://schemas.microsoft.com/office/drawing/2016/5/11/chartex" xmlns:cx6="http://schemas.microsoft.com/office/drawing/2016/5/12/chartex" xmlns:cx7="http://schemas.microsoft.com/office/drawing/2016/5/13/chartex" xmlns:cx8="http://schemas.microsoft.com/office/drawing/2016/5/14/chartex" xmlns:mc="http://schemas.openxmlformats.org/markup-compatibility/2006" xmlns:aink="http://schemas.microsoft.com/office/drawing/2016/ink" xmlns:am3d="http://schemas.microsoft.com/office/drawing/2017/model3d" xmlns:o="urn:schemas-microsoft-com:office:office" xmlns:r="http://purl.oclc.org/ooxml/officeDocument/relationships" xmlns:m="http://purl.oclc.org/ooxml/officeDocument/math" xmlns:v="urn:schemas-microsoft-com:vml" xmlns:wp14="http://schemas.microsoft.com/office/word/2010/wordprocessingDrawing" xmlns:wp="http://purl.oclc.org/ooxml/drawingml/wordprocessingDrawing" xmlns:w10="urn:schemas-microsoft-com:office:word" xmlns:w="http://purl.oclc.org/ooxml/wordprocessingml/main" xmlns:w14="http://schemas.microsoft.com/office/word/2010/wordml" xmlns:w15="http://schemas.microsoft.com/office/word/2012/wordml" xmlns:w16cex="http://schemas.microsoft.com/office/word/2018/wordml/cex" xmlns:w16cid="http://schemas.microsoft.com/office/word/2016/wordml/cid" xmlns:w16="http://schemas.microsoft.com/office/word/2018/wordml" xmlns:w16se="http://schemas.microsoft.com/office/word/2015/wordml/symex" xmlns:wpi="http://schemas.microsoft.com/office/word/2010/wordprocessingInk" xmlns:wne="http://schemas.microsoft.com/office/word/2006/wordml" mc:Ignorable="w14 w15 w16se w16cid w16 w16cex wne wp14" w:conformance="strict">
+<w:document xmlns:cx="http://schemas.microsoft.com/office/drawing/2014/chartex" xmlns:cx1="http://schemas.microsoft.com/office/drawing/2015/9/8/chartex" xmlns:cx2="http://schemas.microsoft.com/office/drawing/2015/10/21/chartex" xmlns:cx3="http://schemas.microsoft.com/office/drawing/2016/5/9/chartex" xmlns:cx4="http://schemas.microsoft.com/office/drawing/2016/5/10/chartex" xmlns:cx5="http://schemas.microsoft.com/office/drawing/2016/5/11/chartex" xmlns:cx6="http://schemas.microsoft.com/office/drawing/2016/5/12/chartex" xmlns:cx7="http://schemas.microsoft.com/office/drawing/2016/5/13/chartex" xmlns:cx8="http://schemas.microsoft.com/office/drawing/2016/5/14/chartex" xmlns:mc="http://schemas.openxmlformats.org/markup-compatibility/2006" xmlns:aink="http://schemas.microsoft.com/office/drawing/2016/ink" xmlns:am3d="http://schemas.microsoft.com/office/drawing/2017/model3d" xmlns:o="urn:schemas-microsoft-com:office:office" xmlns:r="http://purl.oclc.org/ooxml/officeDocument/relationships" xmlns:m="http://purl.oclc.org/ooxml/officeDocument/math" xmlns:v="urn:schemas-microsoft-com:vml" xmlns:wp14="http://schemas.microsoft.com/office/word/2010/wordprocessingDrawing" xmlns:wp="http://purl.oclc.org/ooxml/drawingml/wordprocessingDrawing" xmlns:w10="urn:schemas-microsoft-com:office:word" xmlns:w="http://purl.oclc.org/ooxml/wordprocessingml/main" xmlns:w14="http://schemas.microsoft.com/office/word/2010/wordml" xmlns:w15="http://schemas.microsoft.com/office/word/2012/wordml" xmlns:w16cex="http://schemas.microsoft.com/office/word/2018/wordml/cex" xmlns:w16cid="http://schemas.microsoft.com/office/word/2016/wordml/cid" xmlns:w16="http://schemas.microsoft.com/office/word/2018/wordml" xmlns:w16sdtdh="http://schemas.microsoft.com/office/word/2020/wordml/sdtdatahash" xmlns:w16se="http://schemas.microsoft.com/office/word/2015/wordml/symex" xmlns:wpi="http://schemas.microsoft.com/office/word/2010/wordprocessingInk" xmlns:wne="http://schemas.microsoft.com/office/word/2006/wordml" mc:Ignorable="w14 w15 w16se w16cid w16 w16cex w16sdtdh wne wp14" w:conformance="strict">
   <w:body>
     <w:p>
       <w:pPr>
@@ -15,6 +15,12 @@
           <w:kern w:val="48"/>
         </w:rPr>
         <w:t>Restaurant Recommendation Engine</w:t>
+      </w:r>
+      <w:r>
+        <w:rPr>
+          <w:kern w:val="48"/>
+        </w:rPr>
+        <w:t>-Paper</w:t>
       </w:r>
     </w:p>
     <w:p>
@@ -1620,7 +1626,7 @@
           <w:bdr w:val="none" w:sz="0" w:space="0" w:color="auto" w:frame="1"/>
         </w:rPr>
         <w:drawing>
-          <wp:inline distT="0" distB="0" distL="0" distR="0">
+          <wp:inline distT="0" distB="0" distL="0" distR="0" wp14:anchorId="7A39EE7E" wp14:editId="1B7F5E1F">
             <wp:extent cx="3087439" cy="3190461"/>
             <wp:effectExtent l="0" t="0" r="0" b="0"/>
             <wp:docPr id="2" name="Picture 2" descr="A screenshot of a cell phone&#10;&#10;Description automatically generated"/>
@@ -1795,7 +1801,7 @@
           <w:bdr w:val="none" w:sz="0" w:space="0" w:color="auto" w:frame="1"/>
         </w:rPr>
         <w:drawing>
-          <wp:inline distT="0" distB="0" distL="0" distR="0">
+          <wp:inline distT="0" distB="0" distL="0" distR="0" wp14:anchorId="004A98F7" wp14:editId="48DAFD11">
             <wp:extent cx="3089910" cy="670560"/>
             <wp:effectExtent l="0" t="0" r="0" b="2540"/>
             <wp:docPr id="3" name="Picture 3" descr="A screenshot of a cell phone&#10;&#10;Description automatically generated"/>
@@ -1880,7 +1886,7 @@
           <w:bdr w:val="none" w:sz="0" w:space="0" w:color="auto" w:frame="1"/>
         </w:rPr>
         <w:drawing>
-          <wp:inline distT="0" distB="0" distL="0" distR="0">
+          <wp:inline distT="0" distB="0" distL="0" distR="0" wp14:anchorId="142B5E01" wp14:editId="5EC212A5">
             <wp:extent cx="3089910" cy="655320"/>
             <wp:effectExtent l="0" t="0" r="0" b="5080"/>
             <wp:docPr id="4" name="Picture 4" descr="A screenshot of a cell phone&#10;&#10;Description automatically generated"/>
@@ -2172,7 +2178,7 @@
           <w:noProof/>
         </w:rPr>
         <w:drawing>
-          <wp:inline distT="0" distB="0" distL="0" distR="0">
+          <wp:inline distT="0" distB="0" distL="0" distR="0" wp14:anchorId="56522C51" wp14:editId="297AFA3E">
             <wp:extent cx="3089910" cy="795130"/>
             <wp:effectExtent l="0" t="0" r="0" b="5080"/>
             <wp:docPr id="15" name="Picture 15"/>
@@ -2263,7 +2269,29 @@
           <w:szCs w:val="20"/>
           <w:lang w:eastAsia="x-none"/>
         </w:rPr>
-        <w:t>Python code for aggregating review for user and restaurant based on user id and business id respectively.</w:t>
+        <w:t xml:space="preserve">Python code for aggregating review for user and restaurant based on user id and business </w:t>
+      </w:r>
+      <w:proofErr w:type="gramStart"/>
+      <w:r>
+        <w:rPr>
+          <w:rFonts w:eastAsia="SimSun"/>
+          <w:spacing w:val="-1"/>
+          <w:sz w:val="20"/>
+          <w:szCs w:val="20"/>
+          <w:lang w:eastAsia="x-none"/>
+        </w:rPr>
+        <w:t>id</w:t>
+      </w:r>
+      <w:proofErr w:type="gramEnd"/>
+      <w:r>
+        <w:rPr>
+          <w:rFonts w:eastAsia="SimSun"/>
+          <w:spacing w:val="-1"/>
+          <w:sz w:val="20"/>
+          <w:szCs w:val="20"/>
+          <w:lang w:eastAsia="x-none"/>
+        </w:rPr>
+        <w:t xml:space="preserve"> respectively.</w:t>
       </w:r>
     </w:p>
     <w:p/>
@@ -2320,7 +2348,7 @@
           <w:bdr w:val="none" w:sz="0" w:space="0" w:color="auto" w:frame="1"/>
         </w:rPr>
         <w:drawing>
-          <wp:inline distT="0" distB="0" distL="0" distR="0">
+          <wp:inline distT="0" distB="0" distL="0" distR="0" wp14:anchorId="6DDED5B1" wp14:editId="18B8D7D9">
             <wp:extent cx="3089910" cy="2007704"/>
             <wp:effectExtent l="0" t="0" r="0" b="0"/>
             <wp:docPr id="16" name="Picture 16" descr="A screenshot of a cell phone&#10;&#10;Description automatically generated"/>
@@ -2554,7 +2582,7 @@
           <w:noProof/>
         </w:rPr>
         <w:drawing>
-          <wp:inline distT="0" distB="0" distL="0" distR="0">
+          <wp:inline distT="0" distB="0" distL="0" distR="0" wp14:anchorId="063D4CB8" wp14:editId="78B4DAC0">
             <wp:extent cx="3089910" cy="1401417"/>
             <wp:effectExtent l="0" t="0" r="0" b="0"/>
             <wp:docPr id="19" name="Picture 19" descr="A screenshot of a cell phone&#10;&#10;Description automatically generated"/>
@@ -2772,7 +2800,7 @@
           <w:noProof/>
         </w:rPr>
         <w:drawing>
-          <wp:inline distT="0" distB="0" distL="0" distR="0">
+          <wp:inline distT="0" distB="0" distL="0" distR="0" wp14:anchorId="4D38E286" wp14:editId="1A570261">
             <wp:extent cx="3089910" cy="1063487"/>
             <wp:effectExtent l="0" t="0" r="0" b="3810"/>
             <wp:docPr id="20" name="Picture 20" descr="A screenshot of a cell phone&#10;&#10;Description automatically generated"/>
@@ -3046,7 +3074,7 @@
           <w:lang w:eastAsia="x-none"/>
         </w:rPr>
         <w:drawing>
-          <wp:inline distT="0" distB="0" distL="0" distR="0">
+          <wp:inline distT="0" distB="0" distL="0" distR="0" wp14:anchorId="1702F299" wp14:editId="67218343">
             <wp:extent cx="3089910" cy="483870"/>
             <wp:effectExtent l="0" t="0" r="0" b="0"/>
             <wp:docPr id="14" name="Picture 14" descr="A close up of a logo&#10;&#10;Description automatically generated"/>
@@ -3318,7 +3346,7 @@
           <w:noProof/>
         </w:rPr>
         <w:drawing>
-          <wp:inline distT="0" distB="0" distL="0" distR="0">
+          <wp:inline distT="0" distB="0" distL="0" distR="0" wp14:anchorId="0BB59D93" wp14:editId="516ACA05">
             <wp:extent cx="3089910" cy="2136913"/>
             <wp:effectExtent l="0" t="0" r="0" b="0"/>
             <wp:docPr id="18" name="Picture 18" descr="A screenshot of a social media post&#10;&#10;Description automatically generated"/>
@@ -3565,7 +3593,7 @@
           <w:lang w:eastAsia="x-none"/>
         </w:rPr>
         <w:drawing>
-          <wp:inline distT="0" distB="0" distL="0" distR="0">
+          <wp:inline distT="0" distB="0" distL="0" distR="0" wp14:anchorId="08D515CF" wp14:editId="71B26091">
             <wp:extent cx="3089910" cy="2206486"/>
             <wp:effectExtent l="0" t="0" r="0" b="3810"/>
             <wp:docPr id="17" name="Picture 17" descr="A screenshot of a social media post&#10;&#10;Description automatically generated"/>
@@ -3793,7 +3821,7 @@
           <w:noProof/>
         </w:rPr>
         <w:drawing>
-          <wp:inline distT="0" distB="0" distL="0" distR="0" wp14:anchorId="6653F8DD" wp14:editId="3E7F1359">
+          <wp:inline distT="0" distB="0" distL="0" distR="0" wp14:anchorId="632F879F" wp14:editId="3172BCCC">
             <wp:extent cx="2109470" cy="2524539"/>
             <wp:effectExtent l="0" t="0" r="0" b="3175"/>
             <wp:docPr id="11" name="Picture 11" descr="A screenshot of a cell phone&#10;&#10;Description automatically generated"/>
@@ -4787,6 +4815,7 @@
         </w:rPr>
         <w:t xml:space="preserve"> and Fig. </w:t>
       </w:r>
+      <w:proofErr w:type="gramStart"/>
       <w:r>
         <w:rPr>
           <w:rFonts w:eastAsia="SimSun"/>
@@ -4807,6 +4836,7 @@
         </w:rPr>
         <w:t>1</w:t>
       </w:r>
+      <w:proofErr w:type="gramEnd"/>
       <w:r>
         <w:rPr>
           <w:rFonts w:eastAsia="SimSun"/>
@@ -4836,7 +4866,7 @@
         </w:rPr>
         <w:lastRenderedPageBreak/>
         <w:drawing>
-          <wp:inline distT="0" distB="0" distL="0" distR="0" wp14:anchorId="2E00CEB1" wp14:editId="70062D5F">
+          <wp:inline distT="0" distB="0" distL="0" distR="0" wp14:anchorId="19C1B661" wp14:editId="377E59AA">
             <wp:extent cx="3299096" cy="1828800"/>
             <wp:effectExtent l="0" t="0" r="3175" b="0"/>
             <wp:docPr id="12" name="Picture 12" descr="A screenshot of a social media post&#10;&#10;Description automatically generated"/>
@@ -4925,7 +4955,7 @@
           <w:noProof/>
         </w:rPr>
         <w:drawing>
-          <wp:inline distT="0" distB="0" distL="0" distR="0" wp14:anchorId="472533E2" wp14:editId="79444C46">
+          <wp:inline distT="0" distB="0" distL="0" distR="0" wp14:anchorId="0542B1F7" wp14:editId="6AB21716">
             <wp:extent cx="3298741" cy="2375452"/>
             <wp:effectExtent l="0" t="0" r="3810" b="0"/>
             <wp:docPr id="13" name="Picture 13" descr="A screenshot of a social media post&#10;&#10;Description automatically generated"/>
@@ -5109,7 +5139,29 @@
           <w:szCs w:val="20"/>
           <w:lang w:eastAsia="x-none"/>
         </w:rPr>
-        <w:t xml:space="preserve"> with less numbers of columns and rows. In other words when we decompose one matrix into two matrices . two matrices represent features only and features are limited compared to ratings, so this method require small space of memory. In </w:t>
+        <w:t xml:space="preserve"> with less numbers of columns and rows. In other words when we decompose one matrix into two </w:t>
+      </w:r>
+      <w:proofErr w:type="gramStart"/>
+      <w:r>
+        <w:rPr>
+          <w:rFonts w:eastAsia="SimSun"/>
+          <w:spacing w:val="-1"/>
+          <w:sz w:val="20"/>
+          <w:szCs w:val="20"/>
+          <w:lang w:eastAsia="x-none"/>
+        </w:rPr>
+        <w:t>matrices .</w:t>
+      </w:r>
+      <w:proofErr w:type="gramEnd"/>
+      <w:r>
+        <w:rPr>
+          <w:rFonts w:eastAsia="SimSun"/>
+          <w:spacing w:val="-1"/>
+          <w:sz w:val="20"/>
+          <w:szCs w:val="20"/>
+          <w:lang w:eastAsia="x-none"/>
+        </w:rPr>
+        <w:t xml:space="preserve"> two matrices represent features only and features are limited compared to ratings, so this method require small space of memory. In </w:t>
       </w:r>
       <w:r>
         <w:rPr>
@@ -5404,7 +5456,7 @@
 </file>
 
 <file path=word/endnotes.xml><?xml version="1.0" encoding="utf-8"?>
-<w:endnotes xmlns:cx="http://schemas.microsoft.com/office/drawing/2014/chartex" xmlns:cx1="http://schemas.microsoft.com/office/drawing/2015/9/8/chartex" xmlns:cx2="http://schemas.microsoft.com/office/drawing/2015/10/21/chartex" xmlns:cx3="http://schemas.microsoft.com/office/drawing/2016/5/9/chartex" xmlns:cx4="http://schemas.microsoft.com/office/drawing/2016/5/10/chartex" xmlns:cx5="http://schemas.microsoft.com/office/drawing/2016/5/11/chartex" xmlns:cx6="http://schemas.microsoft.com/office/drawing/2016/5/12/chartex" xmlns:cx7="http://schemas.microsoft.com/office/drawing/2016/5/13/chartex" xmlns:cx8="http://schemas.microsoft.com/office/drawing/2016/5/14/chartex" xmlns:mc="http://schemas.openxmlformats.org/markup-compatibility/2006" xmlns:aink="http://schemas.microsoft.com/office/drawing/2016/ink" xmlns:am3d="http://schemas.microsoft.com/office/drawing/2017/model3d" xmlns:o="urn:schemas-microsoft-com:office:office" xmlns:r="http://purl.oclc.org/ooxml/officeDocument/relationships" xmlns:m="http://purl.oclc.org/ooxml/officeDocument/math" xmlns:v="urn:schemas-microsoft-com:vml" xmlns:wp14="http://schemas.microsoft.com/office/word/2010/wordprocessingDrawing" xmlns:wp="http://purl.oclc.org/ooxml/drawingml/wordprocessingDrawing" xmlns:w10="urn:schemas-microsoft-com:office:word" xmlns:w="http://purl.oclc.org/ooxml/wordprocessingml/main" xmlns:w14="http://schemas.microsoft.com/office/word/2010/wordml" xmlns:w15="http://schemas.microsoft.com/office/word/2012/wordml" xmlns:w16cex="http://schemas.microsoft.com/office/word/2018/wordml/cex" xmlns:w16cid="http://schemas.microsoft.com/office/word/2016/wordml/cid" xmlns:w16="http://schemas.microsoft.com/office/word/2018/wordml" xmlns:w16se="http://schemas.microsoft.com/office/word/2015/wordml/symex" xmlns:wpi="http://schemas.microsoft.com/office/word/2010/wordprocessingInk" xmlns:wne="http://schemas.microsoft.com/office/word/2006/wordml" mc:Ignorable="w14 w15 w16se w16cid w16 w16cex wne wp14">
+<w:endnotes xmlns:cx="http://schemas.microsoft.com/office/drawing/2014/chartex" xmlns:cx1="http://schemas.microsoft.com/office/drawing/2015/9/8/chartex" xmlns:cx2="http://schemas.microsoft.com/office/drawing/2015/10/21/chartex" xmlns:cx3="http://schemas.microsoft.com/office/drawing/2016/5/9/chartex" xmlns:cx4="http://schemas.microsoft.com/office/drawing/2016/5/10/chartex" xmlns:cx5="http://schemas.microsoft.com/office/drawing/2016/5/11/chartex" xmlns:cx6="http://schemas.microsoft.com/office/drawing/2016/5/12/chartex" xmlns:cx7="http://schemas.microsoft.com/office/drawing/2016/5/13/chartex" xmlns:cx8="http://schemas.microsoft.com/office/drawing/2016/5/14/chartex" xmlns:mc="http://schemas.openxmlformats.org/markup-compatibility/2006" xmlns:aink="http://schemas.microsoft.com/office/drawing/2016/ink" xmlns:am3d="http://schemas.microsoft.com/office/drawing/2017/model3d" xmlns:o="urn:schemas-microsoft-com:office:office" xmlns:r="http://purl.oclc.org/ooxml/officeDocument/relationships" xmlns:m="http://purl.oclc.org/ooxml/officeDocument/math" xmlns:v="urn:schemas-microsoft-com:vml" xmlns:wp14="http://schemas.microsoft.com/office/word/2010/wordprocessingDrawing" xmlns:wp="http://purl.oclc.org/ooxml/drawingml/wordprocessingDrawing" xmlns:w10="urn:schemas-microsoft-com:office:word" xmlns:w="http://purl.oclc.org/ooxml/wordprocessingml/main" xmlns:w14="http://schemas.microsoft.com/office/word/2010/wordml" xmlns:w15="http://schemas.microsoft.com/office/word/2012/wordml" xmlns:w16cex="http://schemas.microsoft.com/office/word/2018/wordml/cex" xmlns:w16cid="http://schemas.microsoft.com/office/word/2016/wordml/cid" xmlns:w16="http://schemas.microsoft.com/office/word/2018/wordml" xmlns:w16sdtdh="http://schemas.microsoft.com/office/word/2020/wordml/sdtdatahash" xmlns:w16se="http://schemas.microsoft.com/office/word/2015/wordml/symex" xmlns:wpi="http://schemas.microsoft.com/office/word/2010/wordprocessingInk" xmlns:wne="http://schemas.microsoft.com/office/word/2006/wordml" mc:Ignorable="w14 w15 w16se w16cid w16 w16cex w16sdtdh wne wp14">
   <w:endnote w:type="separator" w:id="-1">
     <w:p>
       <w:r>
@@ -5423,7 +5475,7 @@
 </file>
 
 <file path=word/footer1.xml><?xml version="1.0" encoding="utf-8"?>
-<w:ftr xmlns:cx="http://schemas.microsoft.com/office/drawing/2014/chartex" xmlns:cx1="http://schemas.microsoft.com/office/drawing/2015/9/8/chartex" xmlns:cx2="http://schemas.microsoft.com/office/drawing/2015/10/21/chartex" xmlns:cx3="http://schemas.microsoft.com/office/drawing/2016/5/9/chartex" xmlns:cx4="http://schemas.microsoft.com/office/drawing/2016/5/10/chartex" xmlns:cx5="http://schemas.microsoft.com/office/drawing/2016/5/11/chartex" xmlns:cx6="http://schemas.microsoft.com/office/drawing/2016/5/12/chartex" xmlns:cx7="http://schemas.microsoft.com/office/drawing/2016/5/13/chartex" xmlns:cx8="http://schemas.microsoft.com/office/drawing/2016/5/14/chartex" xmlns:mc="http://schemas.openxmlformats.org/markup-compatibility/2006" xmlns:aink="http://schemas.microsoft.com/office/drawing/2016/ink" xmlns:am3d="http://schemas.microsoft.com/office/drawing/2017/model3d" xmlns:o="urn:schemas-microsoft-com:office:office" xmlns:r="http://purl.oclc.org/ooxml/officeDocument/relationships" xmlns:m="http://purl.oclc.org/ooxml/officeDocument/math" xmlns:v="urn:schemas-microsoft-com:vml" xmlns:wp14="http://schemas.microsoft.com/office/word/2010/wordprocessingDrawing" xmlns:wp="http://purl.oclc.org/ooxml/drawingml/wordprocessingDrawing" xmlns:w10="urn:schemas-microsoft-com:office:word" xmlns:w="http://purl.oclc.org/ooxml/wordprocessingml/main" xmlns:w14="http://schemas.microsoft.com/office/word/2010/wordml" xmlns:w15="http://schemas.microsoft.com/office/word/2012/wordml" xmlns:w16cex="http://schemas.microsoft.com/office/word/2018/wordml/cex" xmlns:w16cid="http://schemas.microsoft.com/office/word/2016/wordml/cid" xmlns:w16="http://schemas.microsoft.com/office/word/2018/wordml" xmlns:w16se="http://schemas.microsoft.com/office/word/2015/wordml/symex" xmlns:wpi="http://schemas.microsoft.com/office/word/2010/wordprocessingInk" xmlns:wne="http://schemas.microsoft.com/office/word/2006/wordml" mc:Ignorable="w14 w15 w16se w16cid w16 w16cex wne wp14">
+<w:ftr xmlns:cx="http://schemas.microsoft.com/office/drawing/2014/chartex" xmlns:cx1="http://schemas.microsoft.com/office/drawing/2015/9/8/chartex" xmlns:cx2="http://schemas.microsoft.com/office/drawing/2015/10/21/chartex" xmlns:cx3="http://schemas.microsoft.com/office/drawing/2016/5/9/chartex" xmlns:cx4="http://schemas.microsoft.com/office/drawing/2016/5/10/chartex" xmlns:cx5="http://schemas.microsoft.com/office/drawing/2016/5/11/chartex" xmlns:cx6="http://schemas.microsoft.com/office/drawing/2016/5/12/chartex" xmlns:cx7="http://schemas.microsoft.com/office/drawing/2016/5/13/chartex" xmlns:cx8="http://schemas.microsoft.com/office/drawing/2016/5/14/chartex" xmlns:mc="http://schemas.openxmlformats.org/markup-compatibility/2006" xmlns:aink="http://schemas.microsoft.com/office/drawing/2016/ink" xmlns:am3d="http://schemas.microsoft.com/office/drawing/2017/model3d" xmlns:o="urn:schemas-microsoft-com:office:office" xmlns:r="http://purl.oclc.org/ooxml/officeDocument/relationships" xmlns:m="http://purl.oclc.org/ooxml/officeDocument/math" xmlns:v="urn:schemas-microsoft-com:vml" xmlns:wp14="http://schemas.microsoft.com/office/word/2010/wordprocessingDrawing" xmlns:wp="http://purl.oclc.org/ooxml/drawingml/wordprocessingDrawing" xmlns:w10="urn:schemas-microsoft-com:office:word" xmlns:w="http://purl.oclc.org/ooxml/wordprocessingml/main" xmlns:w14="http://schemas.microsoft.com/office/word/2010/wordml" xmlns:w15="http://schemas.microsoft.com/office/word/2012/wordml" xmlns:w16cex="http://schemas.microsoft.com/office/word/2018/wordml/cex" xmlns:w16cid="http://schemas.microsoft.com/office/word/2016/wordml/cid" xmlns:w16="http://schemas.microsoft.com/office/word/2018/wordml" xmlns:w16sdtdh="http://schemas.microsoft.com/office/word/2020/wordml/sdtdatahash" xmlns:w16se="http://schemas.microsoft.com/office/word/2015/wordml/symex" xmlns:wpi="http://schemas.microsoft.com/office/word/2010/wordprocessingInk" xmlns:wne="http://schemas.microsoft.com/office/word/2006/wordml" mc:Ignorable="w14 w15 w16se w16cid w16 w16cex w16sdtdh wne wp14">
   <w:p>
     <w:pPr>
       <w:pStyle w:val="Footer"/>
@@ -5437,7 +5489,7 @@
 </file>
 
 <file path=word/footnotes.xml><?xml version="1.0" encoding="utf-8"?>
-<w:footnotes xmlns:cx="http://schemas.microsoft.com/office/drawing/2014/chartex" xmlns:cx1="http://schemas.microsoft.com/office/drawing/2015/9/8/chartex" xmlns:cx2="http://schemas.microsoft.com/office/drawing/2015/10/21/chartex" xmlns:cx3="http://schemas.microsoft.com/office/drawing/2016/5/9/chartex" xmlns:cx4="http://schemas.microsoft.com/office/drawing/2016/5/10/chartex" xmlns:cx5="http://schemas.microsoft.com/office/drawing/2016/5/11/chartex" xmlns:cx6="http://schemas.microsoft.com/office/drawing/2016/5/12/chartex" xmlns:cx7="http://schemas.microsoft.com/office/drawing/2016/5/13/chartex" xmlns:cx8="http://schemas.microsoft.com/office/drawing/2016/5/14/chartex" xmlns:mc="http://schemas.openxmlformats.org/markup-compatibility/2006" xmlns:aink="http://schemas.microsoft.com/office/drawing/2016/ink" xmlns:am3d="http://schemas.microsoft.com/office/drawing/2017/model3d" xmlns:o="urn:schemas-microsoft-com:office:office" xmlns:r="http://purl.oclc.org/ooxml/officeDocument/relationships" xmlns:m="http://purl.oclc.org/ooxml/officeDocument/math" xmlns:v="urn:schemas-microsoft-com:vml" xmlns:wp14="http://schemas.microsoft.com/office/word/2010/wordprocessingDrawing" xmlns:wp="http://purl.oclc.org/ooxml/drawingml/wordprocessingDrawing" xmlns:w10="urn:schemas-microsoft-com:office:word" xmlns:w="http://purl.oclc.org/ooxml/wordprocessingml/main" xmlns:w14="http://schemas.microsoft.com/office/word/2010/wordml" xmlns:w15="http://schemas.microsoft.com/office/word/2012/wordml" xmlns:w16cex="http://schemas.microsoft.com/office/word/2018/wordml/cex" xmlns:w16cid="http://schemas.microsoft.com/office/word/2016/wordml/cid" xmlns:w16="http://schemas.microsoft.com/office/word/2018/wordml" xmlns:w16se="http://schemas.microsoft.com/office/word/2015/wordml/symex" xmlns:wpi="http://schemas.microsoft.com/office/word/2010/wordprocessingInk" xmlns:wne="http://schemas.microsoft.com/office/word/2006/wordml" mc:Ignorable="w14 w15 w16se w16cid w16 w16cex wne wp14">
+<w:footnotes xmlns:cx="http://schemas.microsoft.com/office/drawing/2014/chartex" xmlns:cx1="http://schemas.microsoft.com/office/drawing/2015/9/8/chartex" xmlns:cx2="http://schemas.microsoft.com/office/drawing/2015/10/21/chartex" xmlns:cx3="http://schemas.microsoft.com/office/drawing/2016/5/9/chartex" xmlns:cx4="http://schemas.microsoft.com/office/drawing/2016/5/10/chartex" xmlns:cx5="http://schemas.microsoft.com/office/drawing/2016/5/11/chartex" xmlns:cx6="http://schemas.microsoft.com/office/drawing/2016/5/12/chartex" xmlns:cx7="http://schemas.microsoft.com/office/drawing/2016/5/13/chartex" xmlns:cx8="http://schemas.microsoft.com/office/drawing/2016/5/14/chartex" xmlns:mc="http://schemas.openxmlformats.org/markup-compatibility/2006" xmlns:aink="http://schemas.microsoft.com/office/drawing/2016/ink" xmlns:am3d="http://schemas.microsoft.com/office/drawing/2017/model3d" xmlns:o="urn:schemas-microsoft-com:office:office" xmlns:r="http://purl.oclc.org/ooxml/officeDocument/relationships" xmlns:m="http://purl.oclc.org/ooxml/officeDocument/math" xmlns:v="urn:schemas-microsoft-com:vml" xmlns:wp14="http://schemas.microsoft.com/office/word/2010/wordprocessingDrawing" xmlns:wp="http://purl.oclc.org/ooxml/drawingml/wordprocessingDrawing" xmlns:w10="urn:schemas-microsoft-com:office:word" xmlns:w="http://purl.oclc.org/ooxml/wordprocessingml/main" xmlns:w14="http://schemas.microsoft.com/office/word/2010/wordml" xmlns:w15="http://schemas.microsoft.com/office/word/2012/wordml" xmlns:w16cex="http://schemas.microsoft.com/office/word/2018/wordml/cex" xmlns:w16cid="http://schemas.microsoft.com/office/word/2016/wordml/cid" xmlns:w16="http://schemas.microsoft.com/office/word/2018/wordml" xmlns:w16sdtdh="http://schemas.microsoft.com/office/word/2020/wordml/sdtdatahash" xmlns:w16se="http://schemas.microsoft.com/office/word/2015/wordml/symex" xmlns:wpi="http://schemas.microsoft.com/office/word/2010/wordprocessingInk" xmlns:wne="http://schemas.microsoft.com/office/word/2006/wordml" mc:Ignorable="w14 w15 w16se w16cid w16 w16cex w16sdtdh wne wp14">
   <w:footnote w:type="separator" w:id="-1">
     <w:p>
       <w:r>
@@ -5456,7 +5508,7 @@
 </file>
 
 <file path=word/numbering.xml><?xml version="1.0" encoding="utf-8"?>
-<w:numbering xmlns:cx="http://schemas.microsoft.com/office/drawing/2014/chartex" xmlns:cx1="http://schemas.microsoft.com/office/drawing/2015/9/8/chartex" xmlns:cx2="http://schemas.microsoft.com/office/drawing/2015/10/21/chartex" xmlns:cx3="http://schemas.microsoft.com/office/drawing/2016/5/9/chartex" xmlns:cx4="http://schemas.microsoft.com/office/drawing/2016/5/10/chartex" xmlns:cx5="http://schemas.microsoft.com/office/drawing/2016/5/11/chartex" xmlns:cx6="http://schemas.microsoft.com/office/drawing/2016/5/12/chartex" xmlns:cx7="http://schemas.microsoft.com/office/drawing/2016/5/13/chartex" xmlns:cx8="http://schemas.microsoft.com/office/drawing/2016/5/14/chartex" xmlns:mc="http://schemas.openxmlformats.org/markup-compatibility/2006" xmlns:aink="http://schemas.microsoft.com/office/drawing/2016/ink" xmlns:am3d="http://schemas.microsoft.com/office/drawing/2017/model3d" xmlns:o="urn:schemas-microsoft-com:office:office" xmlns:r="http://purl.oclc.org/ooxml/officeDocument/relationships" xmlns:m="http://purl.oclc.org/ooxml/officeDocument/math" xmlns:v="urn:schemas-microsoft-com:vml" xmlns:wp14="http://schemas.microsoft.com/office/word/2010/wordprocessingDrawing" xmlns:wp="http://purl.oclc.org/ooxml/drawingml/wordprocessingDrawing" xmlns:w10="urn:schemas-microsoft-com:office:word" xmlns:w="http://purl.oclc.org/ooxml/wordprocessingml/main" xmlns:w14="http://schemas.microsoft.com/office/word/2010/wordml" xmlns:w15="http://schemas.microsoft.com/office/word/2012/wordml" xmlns:w16cex="http://schemas.microsoft.com/office/word/2018/wordml/cex" xmlns:w16cid="http://schemas.microsoft.com/office/word/2016/wordml/cid" xmlns:w16="http://schemas.microsoft.com/office/word/2018/wordml" xmlns:w16se="http://schemas.microsoft.com/office/word/2015/wordml/symex" xmlns:wpi="http://schemas.microsoft.com/office/word/2010/wordprocessingInk" xmlns:wne="http://schemas.microsoft.com/office/word/2006/wordml" mc:Ignorable="w14 w15 w16se w16cid w16 w16cex wne wp14">
+<w:numbering xmlns:cx="http://schemas.microsoft.com/office/drawing/2014/chartex" xmlns:cx1="http://schemas.microsoft.com/office/drawing/2015/9/8/chartex" xmlns:cx2="http://schemas.microsoft.com/office/drawing/2015/10/21/chartex" xmlns:cx3="http://schemas.microsoft.com/office/drawing/2016/5/9/chartex" xmlns:cx4="http://schemas.microsoft.com/office/drawing/2016/5/10/chartex" xmlns:cx5="http://schemas.microsoft.com/office/drawing/2016/5/11/chartex" xmlns:cx6="http://schemas.microsoft.com/office/drawing/2016/5/12/chartex" xmlns:cx7="http://schemas.microsoft.com/office/drawing/2016/5/13/chartex" xmlns:cx8="http://schemas.microsoft.com/office/drawing/2016/5/14/chartex" xmlns:mc="http://schemas.openxmlformats.org/markup-compatibility/2006" xmlns:aink="http://schemas.microsoft.com/office/drawing/2016/ink" xmlns:am3d="http://schemas.microsoft.com/office/drawing/2017/model3d" xmlns:o="urn:schemas-microsoft-com:office:office" xmlns:r="http://purl.oclc.org/ooxml/officeDocument/relationships" xmlns:m="http://purl.oclc.org/ooxml/officeDocument/math" xmlns:v="urn:schemas-microsoft-com:vml" xmlns:wp14="http://schemas.microsoft.com/office/word/2010/wordprocessingDrawing" xmlns:wp="http://purl.oclc.org/ooxml/drawingml/wordprocessingDrawing" xmlns:w10="urn:schemas-microsoft-com:office:word" xmlns:w="http://purl.oclc.org/ooxml/wordprocessingml/main" xmlns:w14="http://schemas.microsoft.com/office/word/2010/wordml" xmlns:w15="http://schemas.microsoft.com/office/word/2012/wordml" xmlns:w16cex="http://schemas.microsoft.com/office/word/2018/wordml/cex" xmlns:w16cid="http://schemas.microsoft.com/office/word/2016/wordml/cid" xmlns:w16="http://schemas.microsoft.com/office/word/2018/wordml" xmlns:w16sdtdh="http://schemas.microsoft.com/office/word/2020/wordml/sdtdatahash" xmlns:w16se="http://schemas.microsoft.com/office/word/2015/wordml/symex" xmlns:wpi="http://schemas.microsoft.com/office/word/2010/wordprocessingInk" xmlns:wne="http://schemas.microsoft.com/office/word/2006/wordml" mc:Ignorable="w14 w15 w16se w16cid w16 w16cex w16sdtdh wne wp14">
   <w:abstractNum w:abstractNumId="0" w15:restartNumberingAfterBreak="0">
     <w:nsid w:val="FFFFFF1D"/>
     <w:multiLevelType w:val="multilevel"/>
@@ -7025,7 +7077,7 @@
 </file>
 
 <file path=word/styles.xml><?xml version="1.0" encoding="utf-8"?>
-<w:styles xmlns:mc="http://schemas.openxmlformats.org/markup-compatibility/2006" xmlns:r="http://purl.oclc.org/ooxml/officeDocument/relationships" xmlns:w="http://purl.oclc.org/ooxml/wordprocessingml/main" xmlns:w14="http://schemas.microsoft.com/office/word/2010/wordml" xmlns:w15="http://schemas.microsoft.com/office/word/2012/wordml" xmlns:w16cex="http://schemas.microsoft.com/office/word/2018/wordml/cex" xmlns:w16cid="http://schemas.microsoft.com/office/word/2016/wordml/cid" xmlns:w16="http://schemas.microsoft.com/office/word/2018/wordml" xmlns:w16se="http://schemas.microsoft.com/office/word/2015/wordml/symex" mc:Ignorable="w14 w15 w16se w16cid w16 w16cex">
+<w:styles xmlns:mc="http://schemas.openxmlformats.org/markup-compatibility/2006" xmlns:r="http://purl.oclc.org/ooxml/officeDocument/relationships" xmlns:w="http://purl.oclc.org/ooxml/wordprocessingml/main" xmlns:w14="http://schemas.microsoft.com/office/word/2010/wordml" xmlns:w15="http://schemas.microsoft.com/office/word/2012/wordml" xmlns:w16cex="http://schemas.microsoft.com/office/word/2018/wordml/cex" xmlns:w16cid="http://schemas.microsoft.com/office/word/2016/wordml/cid" xmlns:w16="http://schemas.microsoft.com/office/word/2018/wordml" xmlns:w16sdtdh="http://schemas.microsoft.com/office/word/2020/wordml/sdtdatahash" xmlns:w16se="http://schemas.microsoft.com/office/word/2015/wordml/symex" mc:Ignorable="w14 w15 w16se w16cid w16 w16cex w16sdtdh">
   <w:docDefaults>
     <w:rPrDefault>
       <w:rPr>

</xml_diff>